<commit_message>
Incluido esqueleto del anteproyecto en el documento principal
</commit_message>
<xml_diff>
--- a/ANTEPROYECTO.docx
+++ b/ANTEPROYECTO.docx
@@ -18,50 +18,26 @@
           <w:sz w:val="20"/>
           <w:szCs w:val="20"/>
         </w:rPr>
-        <w:t xml:space="preserve">1. </w:t>
-      </w:r>
-      <w:r>
-        <w:rPr>
-          <w:rFonts w:ascii="Lucida Sans" w:hAnsi="Lucida Sans" w:cs="Times New Roman"/>
-          <w:sz w:val="20"/>
-          <w:szCs w:val="20"/>
-        </w:rPr>
-        <w:t>INTRODUCCIÓN</w:t>
-      </w:r>
-    </w:p>
-    <w:p>
-      <w:pPr>
-        <w:spacing w:line="480" w:lineRule="auto"/>
-        <w:jc w:val="both"/>
-        <w:rPr>
-          <w:rFonts w:ascii="Lucida Sans" w:hAnsi="Lucida Sans" w:cs="Arial"/>
-          <w:sz w:val="20"/>
-          <w:szCs w:val="20"/>
-        </w:rPr>
-      </w:pPr>
-      <w:r>
-        <w:rPr>
-          <w:rFonts w:ascii="Lucida Sans" w:hAnsi="Lucida Sans" w:cs="Arial"/>
-          <w:sz w:val="20"/>
-          <w:szCs w:val="20"/>
-        </w:rPr>
-        <w:t xml:space="preserve">El objetivo primordial de este proyecto es </w:t>
-      </w:r>
-      <w:r>
-        <w:rPr>
-          <w:rFonts w:ascii="Lucida Sans" w:hAnsi="Lucida Sans" w:cs="Arial"/>
-          <w:sz w:val="20"/>
-          <w:szCs w:val="20"/>
-        </w:rPr>
-        <w:t>el desarrollo</w:t>
-      </w:r>
-      <w:r>
-        <w:rPr>
-          <w:rFonts w:ascii="Lucida Sans" w:hAnsi="Lucida Sans" w:cs="Arial"/>
-          <w:sz w:val="20"/>
-          <w:szCs w:val="20"/>
-        </w:rPr>
-        <w:t xml:space="preserve"> una aplicación de software avanzada y co</w:t>
+        <w:t>1. INTRODUCCIÓN</w:t>
+      </w:r>
+    </w:p>
+    <w:p>
+      <w:pPr>
+        <w:spacing w:line="480" w:lineRule="auto"/>
+        <w:jc w:val="both"/>
+        <w:rPr>
+          <w:rFonts w:ascii="Lucida Sans" w:hAnsi="Lucida Sans" w:cs="Arial"/>
+          <w:sz w:val="20"/>
+          <w:szCs w:val="20"/>
+        </w:rPr>
+      </w:pPr>
+      <w:r>
+        <w:rPr>
+          <w:rFonts w:ascii="Lucida Sans" w:hAnsi="Lucida Sans" w:cs="Arial"/>
+          <w:sz w:val="20"/>
+          <w:szCs w:val="20"/>
+        </w:rPr>
+        <w:t>El objetivo primordial de este proyecto es el desarrollo una aplicación de software avanzada y co</w:t>
       </w:r>
       <w:r>
         <w:rPr>
@@ -117,39 +93,7 @@
           <w:sz w:val="20"/>
           <w:szCs w:val="20"/>
         </w:rPr>
-        <w:t>La unidad de negocio que será objeto de atención en este proyecto es el sector encargado de la organización de eventos de póker dentro del hotel, específicamente el área de casino y el área de cajas. La estructura organizacional del cliente se compone de distintas áreas que participan en la planificación, ejecución y seguimiento</w:t>
-      </w:r>
-      <w:r>
-        <w:rPr>
-          <w:rFonts w:ascii="Lucida Sans" w:hAnsi="Lucida Sans" w:cs="Arial"/>
-          <w:sz w:val="20"/>
-          <w:szCs w:val="20"/>
-        </w:rPr>
-        <w:t xml:space="preserve"> </w:t>
-      </w:r>
-      <w:r>
-        <w:rPr>
-          <w:rFonts w:ascii="Lucida Sans" w:hAnsi="Lucida Sans" w:cs="Arial"/>
-          <w:sz w:val="20"/>
-          <w:szCs w:val="20"/>
-        </w:rPr>
-        <w:t>de estos eventos. En general, se busca identificar a los responsables clave, las áreas</w:t>
-      </w:r>
-      <w:r>
-        <w:rPr>
-          <w:rFonts w:ascii="Lucida Sans" w:hAnsi="Lucida Sans" w:cs="Arial"/>
-          <w:sz w:val="20"/>
-          <w:szCs w:val="20"/>
-        </w:rPr>
-        <w:t xml:space="preserve"> </w:t>
-      </w:r>
-      <w:r>
-        <w:rPr>
-          <w:rFonts w:ascii="Lucida Sans" w:hAnsi="Lucida Sans" w:cs="Arial"/>
-          <w:sz w:val="20"/>
-          <w:szCs w:val="20"/>
-        </w:rPr>
-        <w:t>involucradas y los posibles usuarios de la aplicación que se desarrollará como parte de este proyecto.</w:t>
+        <w:t>La unidad de negocio que será objeto de atención en este proyecto es el sector encargado de la organización de eventos de póker dentro del hotel, específicamente el área de casino y el área de cajas. La estructura organizacional del cliente se compone de distintas áreas que participan en la planificación, ejecución y seguimiento de estos eventos. En general, se busca identificar a los responsables clave, las áreas involucradas y los posibles usuarios de la aplicación que se desarrollará como parte de este proyecto.</w:t>
       </w:r>
     </w:p>
     <w:p>
@@ -511,6 +455,779 @@
         </w:rPr>
         <w:t>Los eventos de alto nivel tales como los torneos de póker internacionales enfrentan desafíos significativos en términos de organización, eficiencia operativa y calidad de servicio. Conscientes de estos retos, nuestro equipo se ha propuesto diseñar una solución a medida que no solo aborde estas inquietudes, sino que también impulse el crecimiento y la competitividad del cliente en un mercado en constante evolución.</w:t>
       </w:r>
+    </w:p>
+    <w:p>
+      <w:pPr>
+        <w:spacing w:line="480" w:lineRule="auto"/>
+        <w:jc w:val="both"/>
+        <w:rPr>
+          <w:rFonts w:ascii="Lucida Sans" w:hAnsi="Lucida Sans" w:cs="Times New Roman"/>
+          <w:sz w:val="20"/>
+          <w:szCs w:val="20"/>
+        </w:rPr>
+      </w:pPr>
+    </w:p>
+    <w:p>
+      <w:pPr>
+        <w:spacing w:line="480" w:lineRule="auto"/>
+        <w:jc w:val="both"/>
+        <w:rPr>
+          <w:rFonts w:ascii="Lucida Sans" w:hAnsi="Lucida Sans" w:cs="Arial"/>
+          <w:sz w:val="20"/>
+          <w:szCs w:val="20"/>
+        </w:rPr>
+      </w:pPr>
+      <w:r>
+        <w:rPr>
+          <w:rFonts w:ascii="Lucida Sans" w:hAnsi="Lucida Sans" w:cs="Arial"/>
+          <w:sz w:val="20"/>
+          <w:szCs w:val="20"/>
+        </w:rPr>
+        <w:t>4. LISTA DE NECESIDADES</w:t>
+      </w:r>
+    </w:p>
+    <w:p>
+      <w:pPr>
+        <w:spacing w:line="480" w:lineRule="auto"/>
+        <w:jc w:val="both"/>
+        <w:rPr>
+          <w:rFonts w:ascii="Lucida Sans" w:hAnsi="Lucida Sans" w:cs="Arial"/>
+          <w:sz w:val="20"/>
+          <w:szCs w:val="20"/>
+        </w:rPr>
+      </w:pPr>
+      <w:r>
+        <w:rPr>
+          <w:rFonts w:ascii="Lucida Sans" w:hAnsi="Lucida Sans" w:cs="Arial"/>
+          <w:sz w:val="20"/>
+          <w:szCs w:val="20"/>
+        </w:rPr>
+        <w:t>5. ANÁLISIS ESTRATÉGICO</w:t>
+      </w:r>
+    </w:p>
+    <w:p>
+      <w:pPr>
+        <w:spacing w:line="480" w:lineRule="auto"/>
+        <w:jc w:val="both"/>
+        <w:rPr>
+          <w:rFonts w:ascii="Lucida Sans" w:hAnsi="Lucida Sans" w:cs="Arial"/>
+          <w:sz w:val="20"/>
+          <w:szCs w:val="20"/>
+        </w:rPr>
+      </w:pPr>
+      <w:r>
+        <w:rPr>
+          <w:rFonts w:ascii="Lucida Sans" w:hAnsi="Lucida Sans" w:cs="Arial"/>
+          <w:sz w:val="20"/>
+          <w:szCs w:val="20"/>
+        </w:rPr>
+        <w:t xml:space="preserve">6. ACTORES INVOLUCRADOS </w:t>
+      </w:r>
+    </w:p>
+    <w:p>
+      <w:pPr>
+        <w:spacing w:line="480" w:lineRule="auto"/>
+        <w:jc w:val="both"/>
+        <w:rPr>
+          <w:rFonts w:ascii="Lucida Sans" w:hAnsi="Lucida Sans" w:cs="Arial"/>
+          <w:sz w:val="20"/>
+          <w:szCs w:val="20"/>
+        </w:rPr>
+      </w:pPr>
+      <w:r>
+        <w:rPr>
+          <w:rFonts w:ascii="Lucida Sans" w:hAnsi="Lucida Sans" w:cs="Arial"/>
+          <w:sz w:val="20"/>
+          <w:szCs w:val="20"/>
+        </w:rPr>
+        <w:t>7. OBJETIVOS</w:t>
+      </w:r>
+    </w:p>
+    <w:p>
+      <w:pPr>
+        <w:spacing w:line="480" w:lineRule="auto"/>
+        <w:jc w:val="both"/>
+        <w:rPr>
+          <w:rFonts w:ascii="Lucida Sans" w:hAnsi="Lucida Sans" w:cs="Arial"/>
+          <w:sz w:val="20"/>
+          <w:szCs w:val="20"/>
+        </w:rPr>
+      </w:pPr>
+      <w:r>
+        <w:rPr>
+          <w:rFonts w:ascii="Lucida Sans" w:hAnsi="Lucida Sans" w:cs="Arial"/>
+          <w:sz w:val="20"/>
+          <w:szCs w:val="20"/>
+        </w:rPr>
+        <w:t xml:space="preserve">8. LISTA DE REQUERIMIENTOS </w:t>
+      </w:r>
+    </w:p>
+    <w:p>
+      <w:pPr>
+        <w:spacing w:line="480" w:lineRule="auto"/>
+        <w:jc w:val="both"/>
+        <w:rPr>
+          <w:rFonts w:ascii="Lucida Sans" w:hAnsi="Lucida Sans" w:cs="Arial"/>
+          <w:sz w:val="20"/>
+          <w:szCs w:val="20"/>
+        </w:rPr>
+      </w:pPr>
+      <w:r>
+        <w:rPr>
+          <w:rFonts w:ascii="Lucida Sans" w:hAnsi="Lucida Sans" w:cs="Arial"/>
+          <w:sz w:val="20"/>
+          <w:szCs w:val="20"/>
+        </w:rPr>
+        <w:t>9. DESCRIPCIÓN DEL ENTORNO</w:t>
+      </w:r>
+    </w:p>
+    <w:p>
+      <w:pPr>
+        <w:spacing w:line="480" w:lineRule="auto"/>
+        <w:jc w:val="both"/>
+        <w:rPr>
+          <w:rFonts w:ascii="Lucida Sans" w:hAnsi="Lucida Sans" w:cs="Arial"/>
+          <w:sz w:val="20"/>
+          <w:szCs w:val="20"/>
+        </w:rPr>
+      </w:pPr>
+      <w:r>
+        <w:rPr>
+          <w:rFonts w:ascii="Lucida Sans" w:hAnsi="Lucida Sans" w:cs="Arial"/>
+          <w:sz w:val="20"/>
+          <w:szCs w:val="20"/>
+        </w:rPr>
+        <w:t>10. ALCANCES Y LIMITACIONES</w:t>
+      </w:r>
+    </w:p>
+    <w:p>
+      <w:pPr>
+        <w:spacing w:line="480" w:lineRule="auto"/>
+        <w:jc w:val="both"/>
+        <w:rPr>
+          <w:rFonts w:ascii="Lucida Sans" w:hAnsi="Lucida Sans" w:cs="Arial"/>
+          <w:sz w:val="20"/>
+          <w:szCs w:val="20"/>
+        </w:rPr>
+      </w:pPr>
+      <w:r>
+        <w:rPr>
+          <w:rFonts w:ascii="Lucida Sans" w:hAnsi="Lucida Sans" w:cs="Arial"/>
+          <w:sz w:val="20"/>
+          <w:szCs w:val="20"/>
+        </w:rPr>
+        <w:t xml:space="preserve">11. ESTUDIO DE ALTERNATIVAS </w:t>
+      </w:r>
+    </w:p>
+    <w:p>
+      <w:pPr>
+        <w:spacing w:line="480" w:lineRule="auto"/>
+        <w:ind w:firstLine="708"/>
+        <w:jc w:val="both"/>
+        <w:rPr>
+          <w:rFonts w:ascii="Lucida Sans" w:hAnsi="Lucida Sans" w:cs="Arial"/>
+          <w:sz w:val="20"/>
+          <w:szCs w:val="20"/>
+        </w:rPr>
+      </w:pPr>
+      <w:r>
+        <w:rPr>
+          <w:rFonts w:ascii="Lucida Sans" w:hAnsi="Lucida Sans" w:cs="Arial"/>
+          <w:sz w:val="20"/>
+          <w:szCs w:val="20"/>
+        </w:rPr>
+        <w:t>11.1. ARQUITECTURA</w:t>
+      </w:r>
+    </w:p>
+    <w:p>
+      <w:pPr>
+        <w:spacing w:line="480" w:lineRule="auto"/>
+        <w:ind w:firstLine="708"/>
+        <w:jc w:val="both"/>
+        <w:rPr>
+          <w:rFonts w:ascii="Lucida Sans" w:hAnsi="Lucida Sans" w:cs="Arial"/>
+          <w:sz w:val="20"/>
+          <w:szCs w:val="20"/>
+        </w:rPr>
+      </w:pPr>
+      <w:r>
+        <w:rPr>
+          <w:rFonts w:ascii="Lucida Sans" w:hAnsi="Lucida Sans" w:cs="Arial"/>
+          <w:sz w:val="20"/>
+          <w:szCs w:val="20"/>
+        </w:rPr>
+        <w:t>11.2. PARTICULARIDADES</w:t>
+      </w:r>
+    </w:p>
+    <w:p>
+      <w:pPr>
+        <w:spacing w:line="480" w:lineRule="auto"/>
+        <w:ind w:firstLine="708"/>
+        <w:jc w:val="both"/>
+        <w:rPr>
+          <w:rFonts w:ascii="Lucida Sans" w:hAnsi="Lucida Sans" w:cs="Arial"/>
+          <w:sz w:val="20"/>
+          <w:szCs w:val="20"/>
+        </w:rPr>
+      </w:pPr>
+      <w:r>
+        <w:rPr>
+          <w:rFonts w:ascii="Lucida Sans" w:hAnsi="Lucida Sans" w:cs="Arial"/>
+          <w:sz w:val="20"/>
+          <w:szCs w:val="20"/>
+        </w:rPr>
+        <w:t>11.3. ANÁLISIS DE FACTIBILIDAD</w:t>
+      </w:r>
+    </w:p>
+    <w:p>
+      <w:pPr>
+        <w:spacing w:line="480" w:lineRule="auto"/>
+        <w:ind w:left="708" w:firstLine="708"/>
+        <w:jc w:val="both"/>
+        <w:rPr>
+          <w:rFonts w:ascii="Lucida Sans" w:hAnsi="Lucida Sans" w:cs="Arial"/>
+          <w:sz w:val="20"/>
+          <w:szCs w:val="20"/>
+        </w:rPr>
+      </w:pPr>
+      <w:r>
+        <w:rPr>
+          <w:rFonts w:ascii="Lucida Sans" w:hAnsi="Lucida Sans" w:cs="Arial"/>
+          <w:sz w:val="20"/>
+          <w:szCs w:val="20"/>
+        </w:rPr>
+        <w:t xml:space="preserve">11.3.1. Operativa </w:t>
+      </w:r>
+    </w:p>
+    <w:p>
+      <w:pPr>
+        <w:spacing w:line="480" w:lineRule="auto"/>
+        <w:ind w:left="708" w:firstLine="708"/>
+        <w:jc w:val="both"/>
+        <w:rPr>
+          <w:rFonts w:ascii="Lucida Sans" w:hAnsi="Lucida Sans" w:cs="Arial"/>
+          <w:sz w:val="20"/>
+          <w:szCs w:val="20"/>
+        </w:rPr>
+      </w:pPr>
+      <w:r>
+        <w:rPr>
+          <w:rFonts w:ascii="Lucida Sans" w:hAnsi="Lucida Sans" w:cs="Arial"/>
+          <w:sz w:val="20"/>
+          <w:szCs w:val="20"/>
+        </w:rPr>
+        <w:t>11.3.2. Técnica</w:t>
+      </w:r>
+    </w:p>
+    <w:p>
+      <w:pPr>
+        <w:spacing w:line="480" w:lineRule="auto"/>
+        <w:ind w:left="1416"/>
+        <w:jc w:val="both"/>
+        <w:rPr>
+          <w:rFonts w:ascii="Lucida Sans" w:hAnsi="Lucida Sans" w:cs="Arial"/>
+          <w:sz w:val="20"/>
+          <w:szCs w:val="20"/>
+        </w:rPr>
+      </w:pPr>
+      <w:r>
+        <w:rPr>
+          <w:rFonts w:ascii="Lucida Sans" w:hAnsi="Lucida Sans" w:cs="Arial"/>
+          <w:sz w:val="20"/>
+          <w:szCs w:val="20"/>
+        </w:rPr>
+        <w:t xml:space="preserve">11.3.3. Legal </w:t>
+      </w:r>
+    </w:p>
+    <w:p>
+      <w:pPr>
+        <w:spacing w:line="480" w:lineRule="auto"/>
+        <w:ind w:left="1416"/>
+        <w:jc w:val="both"/>
+        <w:rPr>
+          <w:rFonts w:ascii="Lucida Sans" w:hAnsi="Lucida Sans" w:cs="Arial"/>
+          <w:sz w:val="20"/>
+          <w:szCs w:val="20"/>
+        </w:rPr>
+      </w:pPr>
+      <w:r>
+        <w:rPr>
+          <w:rFonts w:ascii="Lucida Sans" w:hAnsi="Lucida Sans" w:cs="Arial"/>
+          <w:sz w:val="20"/>
+          <w:szCs w:val="20"/>
+        </w:rPr>
+        <w:t>11.3.4. Económica</w:t>
+      </w:r>
+    </w:p>
+    <w:p>
+      <w:pPr>
+        <w:spacing w:line="480" w:lineRule="auto"/>
+        <w:ind w:left="1416" w:firstLine="708"/>
+        <w:jc w:val="both"/>
+        <w:rPr>
+          <w:rFonts w:ascii="Lucida Sans" w:hAnsi="Lucida Sans" w:cs="Arial"/>
+          <w:sz w:val="20"/>
+          <w:szCs w:val="20"/>
+        </w:rPr>
+      </w:pPr>
+      <w:r>
+        <w:rPr>
+          <w:rFonts w:ascii="Lucida Sans" w:hAnsi="Lucida Sans" w:cs="Arial"/>
+          <w:sz w:val="20"/>
+          <w:szCs w:val="20"/>
+        </w:rPr>
+        <w:t>11.3.4.1. Estimación de esfuerzo</w:t>
+      </w:r>
+    </w:p>
+    <w:p>
+      <w:pPr>
+        <w:spacing w:line="480" w:lineRule="auto"/>
+        <w:ind w:firstLine="708"/>
+        <w:jc w:val="both"/>
+        <w:rPr>
+          <w:rFonts w:ascii="Lucida Sans" w:hAnsi="Lucida Sans" w:cs="Arial"/>
+          <w:sz w:val="20"/>
+          <w:szCs w:val="20"/>
+        </w:rPr>
+      </w:pPr>
+      <w:r>
+        <w:rPr>
+          <w:rFonts w:ascii="Lucida Sans" w:hAnsi="Lucida Sans" w:cs="Arial"/>
+          <w:sz w:val="20"/>
+          <w:szCs w:val="20"/>
+        </w:rPr>
+        <w:lastRenderedPageBreak/>
+        <w:t>11.4. SELECCIÓN DE LA ALTERNATIVA</w:t>
+      </w:r>
+    </w:p>
+    <w:p>
+      <w:pPr>
+        <w:spacing w:line="480" w:lineRule="auto"/>
+        <w:jc w:val="both"/>
+        <w:rPr>
+          <w:rFonts w:ascii="Lucida Sans" w:hAnsi="Lucida Sans" w:cs="Arial"/>
+          <w:sz w:val="20"/>
+          <w:szCs w:val="20"/>
+        </w:rPr>
+      </w:pPr>
+      <w:r>
+        <w:rPr>
+          <w:rFonts w:ascii="Lucida Sans" w:hAnsi="Lucida Sans" w:cs="Arial"/>
+          <w:sz w:val="20"/>
+          <w:szCs w:val="20"/>
+        </w:rPr>
+        <w:t>12. ANÁLISIS DE RIESGO</w:t>
+      </w:r>
+    </w:p>
+    <w:p>
+      <w:pPr>
+        <w:spacing w:line="480" w:lineRule="auto"/>
+        <w:jc w:val="both"/>
+        <w:rPr>
+          <w:rFonts w:ascii="Lucida Sans" w:hAnsi="Lucida Sans" w:cs="Arial"/>
+          <w:sz w:val="20"/>
+          <w:szCs w:val="20"/>
+        </w:rPr>
+      </w:pPr>
+      <w:r>
+        <w:rPr>
+          <w:rFonts w:ascii="Lucida Sans" w:hAnsi="Lucida Sans" w:cs="Arial"/>
+          <w:sz w:val="20"/>
+          <w:szCs w:val="20"/>
+        </w:rPr>
+        <w:t>13. PLAN DE PROYECTO</w:t>
+      </w:r>
+    </w:p>
+    <w:p>
+      <w:pPr>
+        <w:spacing w:line="480" w:lineRule="auto"/>
+        <w:ind w:firstLine="708"/>
+        <w:jc w:val="both"/>
+        <w:rPr>
+          <w:rFonts w:ascii="Lucida Sans" w:hAnsi="Lucida Sans" w:cs="Arial"/>
+          <w:sz w:val="20"/>
+          <w:szCs w:val="20"/>
+        </w:rPr>
+      </w:pPr>
+      <w:r>
+        <w:rPr>
+          <w:rFonts w:ascii="Lucida Sans" w:hAnsi="Lucida Sans" w:cs="Arial"/>
+          <w:sz w:val="20"/>
+          <w:szCs w:val="20"/>
+        </w:rPr>
+        <w:t>13.1. DEFINICIÓN DEL PROCESO</w:t>
+      </w:r>
+    </w:p>
+    <w:p>
+      <w:pPr>
+        <w:spacing w:line="480" w:lineRule="auto"/>
+        <w:ind w:left="1416"/>
+        <w:jc w:val="both"/>
+        <w:rPr>
+          <w:rFonts w:ascii="Lucida Sans" w:hAnsi="Lucida Sans" w:cs="Arial"/>
+          <w:sz w:val="20"/>
+          <w:szCs w:val="20"/>
+        </w:rPr>
+      </w:pPr>
+      <w:r>
+        <w:rPr>
+          <w:rFonts w:ascii="Lucida Sans" w:hAnsi="Lucida Sans" w:cs="Arial"/>
+          <w:sz w:val="20"/>
+          <w:szCs w:val="20"/>
+        </w:rPr>
+        <w:t>13.1.1. METODOLOGÍA</w:t>
+      </w:r>
+    </w:p>
+    <w:p>
+      <w:pPr>
+        <w:spacing w:line="480" w:lineRule="auto"/>
+        <w:ind w:left="1416"/>
+        <w:jc w:val="both"/>
+        <w:rPr>
+          <w:rFonts w:ascii="Lucida Sans" w:hAnsi="Lucida Sans" w:cs="Arial"/>
+          <w:sz w:val="20"/>
+          <w:szCs w:val="20"/>
+        </w:rPr>
+      </w:pPr>
+      <w:r>
+        <w:rPr>
+          <w:rFonts w:ascii="Lucida Sans" w:hAnsi="Lucida Sans" w:cs="Arial"/>
+          <w:sz w:val="20"/>
+          <w:szCs w:val="20"/>
+        </w:rPr>
+        <w:t xml:space="preserve">13.1.2. CICLO DE VIDA ELEGIDO </w:t>
+      </w:r>
+    </w:p>
+    <w:p>
+      <w:pPr>
+        <w:spacing w:line="480" w:lineRule="auto"/>
+        <w:ind w:left="1416"/>
+        <w:jc w:val="both"/>
+        <w:rPr>
+          <w:rFonts w:ascii="Lucida Sans" w:hAnsi="Lucida Sans" w:cs="Arial"/>
+          <w:sz w:val="20"/>
+          <w:szCs w:val="20"/>
+        </w:rPr>
+      </w:pPr>
+      <w:r>
+        <w:rPr>
+          <w:rFonts w:ascii="Lucida Sans" w:hAnsi="Lucida Sans" w:cs="Arial"/>
+          <w:sz w:val="20"/>
+          <w:szCs w:val="20"/>
+        </w:rPr>
+        <w:t xml:space="preserve">13.1.3. INCREMENTOS O ITERACIONES DEFINIDAS </w:t>
+      </w:r>
+    </w:p>
+    <w:p>
+      <w:pPr>
+        <w:spacing w:line="480" w:lineRule="auto"/>
+        <w:ind w:left="1416"/>
+        <w:jc w:val="both"/>
+        <w:rPr>
+          <w:rFonts w:ascii="Lucida Sans" w:hAnsi="Lucida Sans" w:cs="Arial"/>
+          <w:sz w:val="20"/>
+          <w:szCs w:val="20"/>
+        </w:rPr>
+      </w:pPr>
+      <w:r>
+        <w:rPr>
+          <w:rFonts w:ascii="Lucida Sans" w:hAnsi="Lucida Sans" w:cs="Arial"/>
+          <w:sz w:val="20"/>
+          <w:szCs w:val="20"/>
+        </w:rPr>
+        <w:t xml:space="preserve">13.1.4. INTEGRANTES Y ROLES </w:t>
+      </w:r>
+    </w:p>
+    <w:p>
+      <w:pPr>
+        <w:spacing w:line="480" w:lineRule="auto"/>
+        <w:ind w:left="1416"/>
+        <w:jc w:val="both"/>
+        <w:rPr>
+          <w:rFonts w:ascii="Lucida Sans" w:hAnsi="Lucida Sans" w:cs="Arial"/>
+          <w:sz w:val="20"/>
+          <w:szCs w:val="20"/>
+        </w:rPr>
+      </w:pPr>
+      <w:r>
+        <w:rPr>
+          <w:rFonts w:ascii="Lucida Sans" w:hAnsi="Lucida Sans" w:cs="Arial"/>
+          <w:sz w:val="20"/>
+          <w:szCs w:val="20"/>
+        </w:rPr>
+        <w:t>13.1.5. DESCRIPCIÓN Y SELECCIÓN DE HERRAMIENTAS</w:t>
+      </w:r>
+    </w:p>
+    <w:p>
+      <w:pPr>
+        <w:spacing w:line="480" w:lineRule="auto"/>
+        <w:ind w:left="1416"/>
+        <w:jc w:val="both"/>
+        <w:rPr>
+          <w:rFonts w:ascii="Lucida Sans" w:hAnsi="Lucida Sans" w:cs="Arial"/>
+          <w:sz w:val="20"/>
+          <w:szCs w:val="20"/>
+        </w:rPr>
+      </w:pPr>
+      <w:r>
+        <w:rPr>
+          <w:rFonts w:ascii="Lucida Sans" w:hAnsi="Lucida Sans" w:cs="Arial"/>
+          <w:sz w:val="20"/>
+          <w:szCs w:val="20"/>
+        </w:rPr>
+        <w:t>13.1.6. PLAN DE SQA</w:t>
+      </w:r>
+    </w:p>
+    <w:p>
+      <w:pPr>
+        <w:spacing w:line="480" w:lineRule="auto"/>
+        <w:jc w:val="both"/>
+        <w:rPr>
+          <w:rFonts w:ascii="Lucida Sans" w:hAnsi="Lucida Sans" w:cs="Arial"/>
+          <w:sz w:val="20"/>
+          <w:szCs w:val="20"/>
+        </w:rPr>
+      </w:pPr>
+      <w:r>
+        <w:rPr>
+          <w:rFonts w:ascii="Lucida Sans" w:hAnsi="Lucida Sans" w:cs="Arial"/>
+          <w:sz w:val="20"/>
+          <w:szCs w:val="20"/>
+        </w:rPr>
+        <w:tab/>
+      </w:r>
+      <w:r>
+        <w:rPr>
+          <w:rFonts w:ascii="Lucida Sans" w:hAnsi="Lucida Sans" w:cs="Arial"/>
+          <w:sz w:val="20"/>
+          <w:szCs w:val="20"/>
+        </w:rPr>
+        <w:tab/>
+      </w:r>
+      <w:r>
+        <w:rPr>
+          <w:rFonts w:ascii="Lucida Sans" w:hAnsi="Lucida Sans" w:cs="Arial"/>
+          <w:sz w:val="20"/>
+          <w:szCs w:val="20"/>
+        </w:rPr>
+        <w:tab/>
+      </w:r>
+      <w:r>
+        <w:rPr>
+          <w:rFonts w:ascii="Lucida Sans" w:hAnsi="Lucida Sans" w:cs="Arial"/>
+          <w:sz w:val="20"/>
+          <w:szCs w:val="20"/>
+        </w:rPr>
+        <w:t xml:space="preserve">13.1.6.1. ESTANDARES DEFINIDOS Y CONVENCIONES </w:t>
+      </w:r>
+    </w:p>
+    <w:p>
+      <w:pPr>
+        <w:spacing w:line="480" w:lineRule="auto"/>
+        <w:ind w:left="1416" w:firstLine="708"/>
+        <w:jc w:val="both"/>
+        <w:rPr>
+          <w:rFonts w:ascii="Lucida Sans" w:hAnsi="Lucida Sans" w:cs="Arial"/>
+          <w:sz w:val="20"/>
+          <w:szCs w:val="20"/>
+        </w:rPr>
+      </w:pPr>
+      <w:r>
+        <w:rPr>
+          <w:rFonts w:ascii="Lucida Sans" w:hAnsi="Lucida Sans" w:cs="Arial"/>
+          <w:sz w:val="20"/>
+          <w:szCs w:val="20"/>
+        </w:rPr>
+        <w:t>13.1.6.2. PLAN DE TESTING</w:t>
+      </w:r>
+    </w:p>
+    <w:p>
+      <w:pPr>
+        <w:spacing w:line="480" w:lineRule="auto"/>
+        <w:jc w:val="both"/>
+        <w:rPr>
+          <w:rFonts w:ascii="Lucida Sans" w:hAnsi="Lucida Sans" w:cs="Arial"/>
+          <w:sz w:val="20"/>
+          <w:szCs w:val="20"/>
+        </w:rPr>
+      </w:pPr>
+      <w:r>
+        <w:rPr>
+          <w:rFonts w:ascii="Lucida Sans" w:hAnsi="Lucida Sans" w:cs="Arial"/>
+          <w:sz w:val="20"/>
+          <w:szCs w:val="20"/>
+        </w:rPr>
+        <w:tab/>
+      </w:r>
+      <w:r>
+        <w:rPr>
+          <w:rFonts w:ascii="Lucida Sans" w:hAnsi="Lucida Sans" w:cs="Arial"/>
+          <w:sz w:val="20"/>
+          <w:szCs w:val="20"/>
+        </w:rPr>
+        <w:tab/>
+        <w:t>13.1.7. PLAN DE SCM</w:t>
+      </w:r>
+    </w:p>
+    <w:p>
+      <w:pPr>
+        <w:spacing w:line="480" w:lineRule="auto"/>
+        <w:jc w:val="both"/>
+        <w:rPr>
+          <w:rFonts w:ascii="Lucida Sans" w:hAnsi="Lucida Sans" w:cs="Arial"/>
+          <w:sz w:val="20"/>
+          <w:szCs w:val="20"/>
+        </w:rPr>
+      </w:pPr>
+      <w:r>
+        <w:rPr>
+          <w:rFonts w:ascii="Lucida Sans" w:hAnsi="Lucida Sans" w:cs="Arial"/>
+          <w:sz w:val="20"/>
+          <w:szCs w:val="20"/>
+        </w:rPr>
+        <w:tab/>
+      </w:r>
+      <w:r>
+        <w:rPr>
+          <w:rFonts w:ascii="Lucida Sans" w:hAnsi="Lucida Sans" w:cs="Arial"/>
+          <w:sz w:val="20"/>
+          <w:szCs w:val="20"/>
+        </w:rPr>
+        <w:tab/>
+      </w:r>
+      <w:r>
+        <w:rPr>
+          <w:rFonts w:ascii="Lucida Sans" w:hAnsi="Lucida Sans" w:cs="Arial"/>
+          <w:sz w:val="20"/>
+          <w:szCs w:val="20"/>
+        </w:rPr>
+        <w:tab/>
+      </w:r>
+      <w:r>
+        <w:rPr>
+          <w:rFonts w:ascii="Lucida Sans" w:hAnsi="Lucida Sans" w:cs="Arial"/>
+          <w:sz w:val="20"/>
+          <w:szCs w:val="20"/>
+        </w:rPr>
+        <w:t xml:space="preserve">13.1.7.1. GESTIÓN DE CONFIGURACIÓN </w:t>
+      </w:r>
+    </w:p>
+    <w:p>
+      <w:pPr>
+        <w:spacing w:line="480" w:lineRule="auto"/>
+        <w:ind w:left="1416" w:firstLine="708"/>
+        <w:jc w:val="both"/>
+        <w:rPr>
+          <w:rFonts w:ascii="Lucida Sans" w:hAnsi="Lucida Sans" w:cs="Arial"/>
+          <w:sz w:val="20"/>
+          <w:szCs w:val="20"/>
+        </w:rPr>
+      </w:pPr>
+      <w:r>
+        <w:rPr>
+          <w:rFonts w:ascii="Lucida Sans" w:hAnsi="Lucida Sans" w:cs="Arial"/>
+          <w:sz w:val="20"/>
+          <w:szCs w:val="20"/>
+        </w:rPr>
+        <w:t>13.1.7.2. CONTROL DE VERSIONADO</w:t>
+      </w:r>
+    </w:p>
+    <w:p>
+      <w:pPr>
+        <w:spacing w:line="480" w:lineRule="auto"/>
+        <w:jc w:val="both"/>
+        <w:rPr>
+          <w:rFonts w:ascii="Lucida Sans" w:hAnsi="Lucida Sans" w:cs="Arial"/>
+          <w:sz w:val="20"/>
+          <w:szCs w:val="20"/>
+        </w:rPr>
+      </w:pPr>
+      <w:r>
+        <w:rPr>
+          <w:rFonts w:ascii="Lucida Sans" w:hAnsi="Lucida Sans" w:cs="Arial"/>
+          <w:sz w:val="20"/>
+          <w:szCs w:val="20"/>
+        </w:rPr>
+        <w:tab/>
+      </w:r>
+      <w:r>
+        <w:rPr>
+          <w:rFonts w:ascii="Lucida Sans" w:hAnsi="Lucida Sans" w:cs="Arial"/>
+          <w:sz w:val="20"/>
+          <w:szCs w:val="20"/>
+        </w:rPr>
+        <w:tab/>
+        <w:t>13.1.8. PLAN DE CAPACITACIÓN</w:t>
+      </w:r>
+    </w:p>
+    <w:p>
+      <w:pPr>
+        <w:spacing w:line="480" w:lineRule="auto"/>
+        <w:ind w:left="708" w:firstLine="708"/>
+        <w:jc w:val="both"/>
+        <w:rPr>
+          <w:rFonts w:ascii="Lucida Sans" w:hAnsi="Lucida Sans" w:cs="Arial"/>
+          <w:sz w:val="20"/>
+          <w:szCs w:val="20"/>
+        </w:rPr>
+      </w:pPr>
+      <w:r>
+        <w:rPr>
+          <w:rFonts w:ascii="Lucida Sans" w:hAnsi="Lucida Sans" w:cs="Arial"/>
+          <w:sz w:val="20"/>
+          <w:szCs w:val="20"/>
+        </w:rPr>
+        <w:t>13.1.9. CRONOGRAMA DE TRABAJO Y CRITICIDAD</w:t>
+      </w:r>
+    </w:p>
+    <w:p>
+      <w:pPr>
+        <w:spacing w:line="480" w:lineRule="auto"/>
+        <w:jc w:val="both"/>
+        <w:rPr>
+          <w:rFonts w:ascii="Lucida Sans" w:hAnsi="Lucida Sans" w:cs="Arial"/>
+          <w:sz w:val="20"/>
+          <w:szCs w:val="20"/>
+        </w:rPr>
+      </w:pPr>
+      <w:r>
+        <w:rPr>
+          <w:rFonts w:ascii="Lucida Sans" w:hAnsi="Lucida Sans" w:cs="Arial"/>
+          <w:sz w:val="20"/>
+          <w:szCs w:val="20"/>
+        </w:rPr>
+        <w:t xml:space="preserve">14. COMPROMISO DE TRABAJO </w:t>
+      </w:r>
+    </w:p>
+    <w:p>
+      <w:pPr>
+        <w:spacing w:line="480" w:lineRule="auto"/>
+        <w:jc w:val="both"/>
+        <w:rPr>
+          <w:rFonts w:ascii="Lucida Sans" w:hAnsi="Lucida Sans" w:cs="Arial"/>
+          <w:sz w:val="20"/>
+          <w:szCs w:val="20"/>
+        </w:rPr>
+      </w:pPr>
+      <w:r>
+        <w:rPr>
+          <w:rFonts w:ascii="Lucida Sans" w:hAnsi="Lucida Sans" w:cs="Arial"/>
+          <w:sz w:val="20"/>
+          <w:szCs w:val="20"/>
+        </w:rPr>
+        <w:t>15. GLOSARIO</w:t>
+      </w:r>
+    </w:p>
+    <w:p>
+      <w:pPr>
+        <w:spacing w:line="480" w:lineRule="auto"/>
+        <w:jc w:val="both"/>
+        <w:rPr>
+          <w:rFonts w:ascii="Lucida Sans" w:hAnsi="Lucida Sans" w:cs="Arial"/>
+          <w:sz w:val="20"/>
+          <w:szCs w:val="20"/>
+        </w:rPr>
+      </w:pPr>
     </w:p>
     <w:p>
       <w:pPr>

</xml_diff>